<commit_message>
Update functioneel_ontwerp.docx - added the ui/ux designs
</commit_message>
<xml_diff>
--- a/documentation/Functioneel ontwerp/Functioneel ontwerp.docx
+++ b/documentation/Functioneel ontwerp/Functioneel ontwerp.docx
@@ -705,7 +705,6 @@
                                         <w:szCs w:val="36"/>
                                       </w:rPr>
                                     </w:pPr>
-                                    <w:proofErr w:type="spellStart"/>
                                     <w:r>
                                       <w:rPr>
                                         <w:smallCaps/>
@@ -715,7 +714,6 @@
                                       </w:rPr>
                                       <w:t>Geoprofs</w:t>
                                     </w:r>
-                                    <w:proofErr w:type="spellEnd"/>
                                   </w:p>
                                 </w:sdtContent>
                               </w:sdt>
@@ -808,7 +806,6 @@
                                   <w:szCs w:val="36"/>
                                 </w:rPr>
                               </w:pPr>
-                              <w:proofErr w:type="spellStart"/>
                               <w:r>
                                 <w:rPr>
                                   <w:smallCaps/>
@@ -818,7 +815,6 @@
                                 </w:rPr>
                                 <w:t>Geoprofs</w:t>
                               </w:r>
-                              <w:proofErr w:type="spellEnd"/>
                             </w:p>
                           </w:sdtContent>
                         </w:sdt>
@@ -3066,15 +3062,7 @@
     </w:p>
     <w:p>
       <w:r>
-        <w:t xml:space="preserve">Dit functioneel ontwerp beschrijft het verlofregistratiesysteem voor </w:t>
-      </w:r>
-      <w:proofErr w:type="spellStart"/>
-      <w:r>
-        <w:t>GeoProfs</w:t>
-      </w:r>
-      <w:proofErr w:type="spellEnd"/>
-      <w:r>
-        <w:t>, een landmeetkundig bureau dat een oplossing zoekt voor de digitalisering van verlofbeheer en afwezigheidsregistraties. Het document is onderverdeeld in verschillende secties, die samen de vereisten, functionaliteiten, stakeholders, en de technische aspecten van het systeem in detail beschrijven.</w:t>
+        <w:t>Dit functioneel ontwerp beschrijft het verlofregistratiesysteem voor GeoProfs, een landmeetkundig bureau dat een oplossing zoekt voor de digitalisering van verlofbeheer en afwezigheidsregistraties. Het document is onderverdeeld in verschillende secties, die samen de vereisten, functionaliteiten, stakeholders, en de technische aspecten van het systeem in detail beschrijven.</w:t>
       </w:r>
     </w:p>
     <w:p>
@@ -3107,7 +3095,6 @@
           <w:numId w:val="49"/>
         </w:numPr>
       </w:pPr>
-      <w:proofErr w:type="spellStart"/>
       <w:r>
         <w:rPr>
           <w:b/>
@@ -3115,25 +3102,8 @@
         </w:rPr>
         <w:t>Wireframes</w:t>
       </w:r>
-      <w:proofErr w:type="spellEnd"/>
       <w:r>
-        <w:t xml:space="preserve">: Visuele representaties van hoe de belangrijkste pagina's van de applicatie eruit zullen zien. Dit bevat onder andere de homepage, het verlofaanvraagformulier, de </w:t>
-      </w:r>
-      <w:proofErr w:type="spellStart"/>
-      <w:r>
-        <w:t>landingpagina</w:t>
-      </w:r>
-      <w:proofErr w:type="spellEnd"/>
-      <w:r>
-        <w:t xml:space="preserve">, en pagina's voor verlofbeheer en accountverwijdering. Deze </w:t>
-      </w:r>
-      <w:proofErr w:type="spellStart"/>
-      <w:r>
-        <w:t>wireframes</w:t>
-      </w:r>
-      <w:proofErr w:type="spellEnd"/>
-      <w:r>
-        <w:t xml:space="preserve"> geven een overzicht van de gebruikerservaring en de interface van het systeem.</w:t>
+        <w:t>: Visuele representaties van hoe de belangrijkste pagina's van de applicatie eruit zullen zien. Dit bevat onder andere de homepage, het verlofaanvraagformulier, de landingpagina, en pagina's voor verlofbeheer en accountverwijdering. Deze wireframes geven een overzicht van de gebruikerservaring en de interface van het systeem.</w:t>
       </w:r>
     </w:p>
     <w:p>
@@ -3161,7 +3131,6 @@
           <w:numId w:val="49"/>
         </w:numPr>
       </w:pPr>
-      <w:proofErr w:type="spellStart"/>
       <w:r>
         <w:rPr>
           <w:b/>
@@ -3169,25 +3138,8 @@
         </w:rPr>
         <w:t>Usecases</w:t>
       </w:r>
-      <w:proofErr w:type="spellEnd"/>
       <w:r>
-        <w:t xml:space="preserve">: Dit is het meest uitgebreide gedeelte van het document, waarin de verschillende interacties tussen gebruikers en het systeem worden uitgelegd. </w:t>
-      </w:r>
-      <w:proofErr w:type="spellStart"/>
-      <w:r>
-        <w:t>Use</w:t>
-      </w:r>
-      <w:proofErr w:type="spellEnd"/>
-      <w:r>
-        <w:t xml:space="preserve"> cases zoals het inloggen, ziek melden, verlof aanvragen en saldo inzien, beschrijven stap voor stap hoe een gebruiker door het systeem navigeert en welke voorwaarden er zijn. Voor managers zijn er ook </w:t>
-      </w:r>
-      <w:proofErr w:type="spellStart"/>
-      <w:r>
-        <w:t>use</w:t>
-      </w:r>
-      <w:proofErr w:type="spellEnd"/>
-      <w:r>
-        <w:t xml:space="preserve"> cases voor het goedkeuren of afkeuren van verlofaanvragen.</w:t>
+        <w:t>: Dit is het meest uitgebreide gedeelte van het document, waarin de verschillende interacties tussen gebruikers en het systeem worden uitgelegd. Use cases zoals het inloggen, ziek melden, verlof aanvragen en saldo inzien, beschrijven stap voor stap hoe een gebruiker door het systeem navigeert en welke voorwaarden er zijn. Voor managers zijn er ook use cases voor het goedkeuren of afkeuren van verlofaanvragen.</w:t>
       </w:r>
     </w:p>
     <w:p>
@@ -3197,21 +3149,12 @@
           <w:numId w:val="49"/>
         </w:numPr>
       </w:pPr>
-      <w:proofErr w:type="spellStart"/>
       <w:r>
         <w:rPr>
           <w:b/>
           <w:bCs/>
         </w:rPr>
-        <w:t>Abuse</w:t>
-      </w:r>
-      <w:proofErr w:type="spellEnd"/>
-      <w:r>
-        <w:rPr>
-          <w:b/>
-          <w:bCs/>
-        </w:rPr>
-        <w:t xml:space="preserve"> Cases</w:t>
+        <w:t>Abuse Cases</w:t>
       </w:r>
       <w:r>
         <w:t>: Dit gedeelte behandelt potentiële misbruikscenario's van het systeem. Het bespreekt verschillende manieren waarop het systeem kwetsbaar kan zijn voor aanvallen, zoals brute force aanvallen, het gebruik van scripts, en identiteitsfraude. Voor elk scenario worden de risico’s, de impact en de mogelijke maatregelen beschreven om dergelijke misbruikvormen te voorkomen.</w:t>
@@ -3232,36 +3175,12 @@
         <w:t>Design</w:t>
       </w:r>
       <w:r>
-        <w:t xml:space="preserve">: In dit hoofdstuk worden de visuele en functionele aspecten van het verlofregistratiesysteem voor </w:t>
-      </w:r>
-      <w:proofErr w:type="spellStart"/>
-      <w:r>
-        <w:t>GeoProfs</w:t>
-      </w:r>
-      <w:proofErr w:type="spellEnd"/>
-      <w:r>
-        <w:t xml:space="preserve"> gepresenteerd. Het design omvat de </w:t>
-      </w:r>
-      <w:proofErr w:type="spellStart"/>
-      <w:r>
-        <w:t>wireframes</w:t>
-      </w:r>
-      <w:proofErr w:type="spellEnd"/>
-      <w:r>
-        <w:t>, die een visueel overzicht geven van de gebruikersinterface en de belangrijkste functionaliteiten van de applicatie. Elk onderdeel van het systeem is ontworpen met het oog op gebruiksvriendelijkheid en intuïtieve navigatie, zowel voor medewerkers als managers.</w:t>
+        <w:t>: In dit hoofdstuk worden de visuele en functionele aspecten van het verlofregistratiesysteem voor GeoProfs gepresenteerd. Het design omvat de wireframes, die een visueel overzicht geven van de gebruikersinterface en de belangrijkste functionaliteiten van de applicatie. Elk onderdeel van het systeem is ontworpen met het oog op gebruiksvriendelijkheid en intuïtieve navigatie, zowel voor medewerkers als managers.</w:t>
       </w:r>
     </w:p>
     <w:p>
       <w:r>
-        <w:t xml:space="preserve">Samen geven deze onderdelen een duidelijk beeld van hoe het verlofregistratiesysteem van </w:t>
-      </w:r>
-      <w:proofErr w:type="spellStart"/>
-      <w:r>
-        <w:t>GeoProfs</w:t>
-      </w:r>
-      <w:proofErr w:type="spellEnd"/>
-      <w:r>
-        <w:t xml:space="preserve"> zal functioneren en welke maatregelen er zijn om zowel de gebruikerservaring als de veiligheid te waarborgen.</w:t>
+        <w:t>Samen geven deze onderdelen een duidelijk beeld van hoe het verlofregistratiesysteem van GeoProfs zal functioneren en welke maatregelen er zijn om zowel de gebruikerservaring als de veiligheid te waarborgen.</w:t>
       </w:r>
     </w:p>
     <w:p>
@@ -3292,47 +3211,18 @@
       </w:r>
     </w:p>
     <w:p>
-      <w:proofErr w:type="spellStart"/>
       <w:r>
-        <w:t>GeoProfs</w:t>
-      </w:r>
-      <w:proofErr w:type="spellEnd"/>
-      <w:r>
-        <w:t xml:space="preserve"> is een landmeetkundig bureau. Het bedrijf is 15 jaar geleden opgericht door de huidige directeur Johan de Lange. In die jaren heeft het bedrijf een goede reputatie opgebouwd in de bouw, de infrasector en de industrie. Het bedrijf staat bekend als snel, innovatief en zeer betrouwbaar.</w:t>
+        <w:t>GeoProfs is een landmeetkundig bureau. Het bedrijf is 15 jaar geleden opgericht door de huidige directeur Johan de Lange. In die jaren heeft het bedrijf een goede reputatie opgebouwd in de bouw, de infrasector en de industrie. Het bedrijf staat bekend als snel, innovatief en zeer betrouwbaar.</w:t>
       </w:r>
     </w:p>
     <w:p>
       <w:r>
-        <w:t xml:space="preserve">Na zijn studie Landmeetkunde is Johan de Lange gestart als zelfstandig professional. Al snel werd duidelijk dat de vraag naar specialisten op het gebied van landmeetkunde en </w:t>
-      </w:r>
-      <w:proofErr w:type="spellStart"/>
-      <w:r>
-        <w:t>Geo</w:t>
-      </w:r>
-      <w:proofErr w:type="spellEnd"/>
-      <w:r>
-        <w:t xml:space="preserve"> ICT groot is. Johan besloot personeel aan te nemen om aan de vraag te kunnen voldoen en aan te kunnen sluiten bij digitalisering van het vakgebied. Al snel waren er vijftien mensen in dienst.</w:t>
+        <w:t>Na zijn studie Landmeetkunde is Johan de Lange gestart als zelfstandig professional. Al snel werd duidelijk dat de vraag naar specialisten op het gebied van landmeetkunde en Geo ICT groot is. Johan besloot personeel aan te nemen om aan de vraag te kunnen voldoen en aan te kunnen sluiten bij digitalisering van het vakgebied. Al snel waren er vijftien mensen in dienst.</w:t>
       </w:r>
     </w:p>
     <w:p>
       <w:r>
-        <w:t xml:space="preserve">Naast specialisten op het gebied van landmeetkunde kwamen er ook ICT-specialisten op het gebied van </w:t>
-      </w:r>
-      <w:proofErr w:type="spellStart"/>
-      <w:r>
-        <w:t>Geo</w:t>
-      </w:r>
-      <w:proofErr w:type="spellEnd"/>
-      <w:r>
-        <w:t xml:space="preserve"> ICT, drones, digital image processing en 3D-scanning in dienst. Inmiddels heeft </w:t>
-      </w:r>
-      <w:proofErr w:type="spellStart"/>
-      <w:r>
-        <w:t>GeoProfs</w:t>
-      </w:r>
-      <w:proofErr w:type="spellEnd"/>
-      <w:r>
-        <w:t xml:space="preserve"> tachtig medewerkers in dienst.</w:t>
+        <w:t>Naast specialisten op het gebied van landmeetkunde kwamen er ook ICT-specialisten op het gebied van Geo ICT, drones, digital image processing en 3D-scanning in dienst. Inmiddels heeft GeoProfs tachtig medewerkers in dienst.</w:t>
       </w:r>
     </w:p>
     <w:p/>
@@ -3348,15 +3238,7 @@
     </w:p>
     <w:p>
       <w:r>
-        <w:t xml:space="preserve">Voor bedrijf </w:t>
-      </w:r>
-      <w:proofErr w:type="spellStart"/>
-      <w:r>
-        <w:t>GeoProfs</w:t>
-      </w:r>
-      <w:proofErr w:type="spellEnd"/>
-      <w:r>
-        <w:t xml:space="preserve"> bv moet er een registratiesysteem worden ontwikkeld dat voldoet aan de volgende eisen:</w:t>
+        <w:t>Voor bedrijf GeoProfs bv moet er een registratiesysteem worden ontwikkeld dat voldoet aan de volgende eisen:</w:t>
       </w:r>
     </w:p>
     <w:p>
@@ -3415,13 +3297,8 @@
           <w:numId w:val="5"/>
         </w:numPr>
       </w:pPr>
-      <w:proofErr w:type="spellStart"/>
       <w:r>
-        <w:t>Realtime</w:t>
-      </w:r>
-      <w:proofErr w:type="spellEnd"/>
-      <w:r>
-        <w:t xml:space="preserve"> overzicht van het aantal afwezigen per sectie, afdeling of project</w:t>
+        <w:t>Realtime overzicht van het aantal afwezigen per sectie, afdeling of project</w:t>
       </w:r>
     </w:p>
     <w:p>
@@ -3591,13 +3468,11 @@
         <w:pStyle w:val="Heading2"/>
       </w:pPr>
       <w:bookmarkStart w:id="3" w:name="_Toc177982681"/>
-      <w:proofErr w:type="spellStart"/>
       <w:r>
         <w:lastRenderedPageBreak/>
         <w:t>Wireframes</w:t>
       </w:r>
       <w:bookmarkEnd w:id="3"/>
-      <w:proofErr w:type="spellEnd"/>
       <w:r>
         <w:t xml:space="preserve"> </w:t>
       </w:r>
@@ -4077,21 +3952,12 @@
           <w:bCs/>
         </w:rPr>
       </w:pPr>
-      <w:proofErr w:type="spellStart"/>
       <w:r>
         <w:rPr>
           <w:b/>
           <w:bCs/>
         </w:rPr>
-        <w:t>Geoprofs</w:t>
-      </w:r>
-      <w:proofErr w:type="spellEnd"/>
-      <w:r>
-        <w:rPr>
-          <w:b/>
-          <w:bCs/>
-        </w:rPr>
-        <w:t xml:space="preserve"> Project</w:t>
+        <w:t>Geoprofs Project</w:t>
       </w:r>
     </w:p>
     <w:p>
@@ -4151,53 +4017,26 @@
           <w:b/>
           <w:bCs/>
         </w:rPr>
-        <w:t xml:space="preserve">Joey </w:t>
+        <w:t>Joey Rehmann</w:t>
       </w:r>
-      <w:proofErr w:type="spellStart"/>
+      <w:r>
+        <w:t xml:space="preserve"> </w:t>
+      </w:r>
+    </w:p>
+    <w:p>
+      <w:pPr>
+        <w:numPr>
+          <w:ilvl w:val="0"/>
+          <w:numId w:val="46"/>
+        </w:numPr>
+      </w:pPr>
       <w:r>
         <w:rPr>
           <w:b/>
           <w:bCs/>
         </w:rPr>
-        <w:t>Rehmann</w:t>
+        <w:t>Hussein Omar</w:t>
       </w:r>
-      <w:proofErr w:type="spellEnd"/>
-      <w:r>
-        <w:t xml:space="preserve"> </w:t>
-      </w:r>
-    </w:p>
-    <w:p>
-      <w:pPr>
-        <w:numPr>
-          <w:ilvl w:val="0"/>
-          <w:numId w:val="46"/>
-        </w:numPr>
-      </w:pPr>
-      <w:proofErr w:type="spellStart"/>
-      <w:r>
-        <w:rPr>
-          <w:b/>
-          <w:bCs/>
-        </w:rPr>
-        <w:t>Hussein</w:t>
-      </w:r>
-      <w:proofErr w:type="spellEnd"/>
-      <w:r>
-        <w:rPr>
-          <w:b/>
-          <w:bCs/>
-        </w:rPr>
-        <w:t xml:space="preserve"> </w:t>
-      </w:r>
-      <w:proofErr w:type="spellStart"/>
-      <w:r>
-        <w:rPr>
-          <w:b/>
-          <w:bCs/>
-        </w:rPr>
-        <w:t>Omar</w:t>
-      </w:r>
-      <w:proofErr w:type="spellEnd"/>
       <w:r>
         <w:t xml:space="preserve"> </w:t>
       </w:r>
@@ -4278,13 +4117,8 @@
         </w:numPr>
       </w:pPr>
       <w:r>
-        <w:t xml:space="preserve">Joey </w:t>
+        <w:t>Joey Rehmann</w:t>
       </w:r>
-      <w:proofErr w:type="spellStart"/>
-      <w:r>
-        <w:t>Rehmann</w:t>
-      </w:r>
-      <w:proofErr w:type="spellEnd"/>
     </w:p>
     <w:p>
       <w:pPr>
@@ -4293,19 +4127,9 @@
           <w:numId w:val="47"/>
         </w:numPr>
       </w:pPr>
-      <w:proofErr w:type="spellStart"/>
       <w:r>
-        <w:t>Hussein</w:t>
+        <w:t>Hussein Omar</w:t>
       </w:r>
-      <w:proofErr w:type="spellEnd"/>
-      <w:r>
-        <w:t xml:space="preserve"> </w:t>
-      </w:r>
-      <w:proofErr w:type="spellStart"/>
-      <w:r>
-        <w:t>Omar</w:t>
-      </w:r>
-      <w:proofErr w:type="spellEnd"/>
     </w:p>
     <w:p>
       <w:r>
@@ -4410,13 +4234,11 @@
         <w:pStyle w:val="Heading1"/>
       </w:pPr>
       <w:bookmarkStart w:id="5" w:name="_Toc177982683"/>
-      <w:proofErr w:type="spellStart"/>
       <w:r>
         <w:lastRenderedPageBreak/>
         <w:t>Usecases</w:t>
       </w:r>
       <w:bookmarkEnd w:id="5"/>
-      <w:proofErr w:type="spellEnd"/>
     </w:p>
     <w:p/>
     <w:p>
@@ -7600,11 +7422,9 @@
             <w:pPr>
               <w:cnfStyle w:val="000000000000" w:firstRow="0" w:lastRow="0" w:firstColumn="0" w:lastColumn="0" w:oddVBand="0" w:evenVBand="0" w:oddHBand="0" w:evenHBand="0" w:firstRowFirstColumn="0" w:firstRowLastColumn="0" w:lastRowFirstColumn="0" w:lastRowLastColumn="0"/>
             </w:pPr>
-            <w:proofErr w:type="spellStart"/>
             <w:r>
               <w:t>Admin</w:t>
             </w:r>
-            <w:proofErr w:type="spellEnd"/>
           </w:p>
         </w:tc>
       </w:tr>
@@ -7636,13 +7456,8 @@
               </w:numPr>
               <w:cnfStyle w:val="000000100000" w:firstRow="0" w:lastRow="0" w:firstColumn="0" w:lastColumn="0" w:oddVBand="0" w:evenVBand="0" w:oddHBand="1" w:evenHBand="0" w:firstRowFirstColumn="0" w:firstRowLastColumn="0" w:lastRowFirstColumn="0" w:lastRowLastColumn="0"/>
             </w:pPr>
-            <w:proofErr w:type="spellStart"/>
-            <w:r>
-              <w:t>Admin</w:t>
-            </w:r>
-            <w:proofErr w:type="spellEnd"/>
-            <w:r>
-              <w:t xml:space="preserve"> moet een account hebben</w:t>
+            <w:r>
+              <w:t>Admin moet een account hebben</w:t>
             </w:r>
           </w:p>
           <w:p>
@@ -7654,13 +7469,8 @@
               </w:numPr>
               <w:cnfStyle w:val="000000100000" w:firstRow="0" w:lastRow="0" w:firstColumn="0" w:lastColumn="0" w:oddVBand="0" w:evenVBand="0" w:oddHBand="1" w:evenHBand="0" w:firstRowFirstColumn="0" w:firstRowLastColumn="0" w:lastRowFirstColumn="0" w:lastRowLastColumn="0"/>
             </w:pPr>
-            <w:proofErr w:type="spellStart"/>
-            <w:r>
-              <w:t>Admin</w:t>
-            </w:r>
-            <w:proofErr w:type="spellEnd"/>
-            <w:r>
-              <w:t xml:space="preserve"> moet ingelogd zijn</w:t>
+            <w:r>
+              <w:t>Admin moet ingelogd zijn</w:t>
             </w:r>
           </w:p>
         </w:tc>
@@ -7713,15 +7523,7 @@
               <w:cnfStyle w:val="000000000000" w:firstRow="0" w:lastRow="0" w:firstColumn="0" w:lastColumn="0" w:oddVBand="0" w:evenVBand="0" w:oddHBand="0" w:evenHBand="0" w:firstRowFirstColumn="0" w:firstRowLastColumn="0" w:lastRowFirstColumn="0" w:lastRowLastColumn="0"/>
             </w:pPr>
             <w:r>
-              <w:t xml:space="preserve">Vul </w:t>
-            </w:r>
-            <w:proofErr w:type="spellStart"/>
-            <w:r>
-              <w:t>groepnaam</w:t>
-            </w:r>
-            <w:proofErr w:type="spellEnd"/>
-            <w:r>
-              <w:t xml:space="preserve"> in </w:t>
+              <w:t xml:space="preserve">Vul groepnaam in </w:t>
             </w:r>
           </w:p>
           <w:p>
@@ -7866,13 +7668,8 @@
               </w:numPr>
               <w:cnfStyle w:val="000000000000" w:firstRow="0" w:lastRow="0" w:firstColumn="0" w:lastColumn="0" w:oddVBand="0" w:evenVBand="0" w:oddHBand="0" w:evenHBand="0" w:firstRowFirstColumn="0" w:firstRowLastColumn="0" w:lastRowFirstColumn="0" w:lastRowLastColumn="0"/>
             </w:pPr>
-            <w:proofErr w:type="spellStart"/>
-            <w:r>
-              <w:t>Confirm</w:t>
-            </w:r>
-            <w:proofErr w:type="spellEnd"/>
-            <w:r>
-              <w:t xml:space="preserve"> groep verwijderen</w:t>
+            <w:r>
+              <w:t>Confirm groep verwijderen</w:t>
             </w:r>
           </w:p>
         </w:tc>
@@ -8131,11 +7928,9 @@
             <w:pPr>
               <w:cnfStyle w:val="000000000000" w:firstRow="0" w:lastRow="0" w:firstColumn="0" w:lastColumn="0" w:oddVBand="0" w:evenVBand="0" w:oddHBand="0" w:evenHBand="0" w:firstRowFirstColumn="0" w:firstRowLastColumn="0" w:lastRowFirstColumn="0" w:lastRowLastColumn="0"/>
             </w:pPr>
-            <w:proofErr w:type="spellStart"/>
             <w:r>
               <w:t>Admin</w:t>
             </w:r>
-            <w:proofErr w:type="spellEnd"/>
           </w:p>
         </w:tc>
       </w:tr>
@@ -8167,13 +7962,8 @@
               </w:numPr>
               <w:cnfStyle w:val="000000100000" w:firstRow="0" w:lastRow="0" w:firstColumn="0" w:lastColumn="0" w:oddVBand="0" w:evenVBand="0" w:oddHBand="1" w:evenHBand="0" w:firstRowFirstColumn="0" w:firstRowLastColumn="0" w:lastRowFirstColumn="0" w:lastRowLastColumn="0"/>
             </w:pPr>
-            <w:proofErr w:type="spellStart"/>
-            <w:r>
-              <w:t>Admin</w:t>
-            </w:r>
-            <w:proofErr w:type="spellEnd"/>
-            <w:r>
-              <w:t xml:space="preserve"> moet een account hebben</w:t>
+            <w:r>
+              <w:t>Admin moet een account hebben</w:t>
             </w:r>
           </w:p>
           <w:p>
@@ -8185,13 +7975,8 @@
               </w:numPr>
               <w:cnfStyle w:val="000000100000" w:firstRow="0" w:lastRow="0" w:firstColumn="0" w:lastColumn="0" w:oddVBand="0" w:evenVBand="0" w:oddHBand="1" w:evenHBand="0" w:firstRowFirstColumn="0" w:firstRowLastColumn="0" w:lastRowFirstColumn="0" w:lastRowLastColumn="0"/>
             </w:pPr>
-            <w:proofErr w:type="spellStart"/>
-            <w:r>
-              <w:t>Admin</w:t>
-            </w:r>
-            <w:proofErr w:type="spellEnd"/>
-            <w:r>
-              <w:t xml:space="preserve"> moet ingelogd zijn</w:t>
+            <w:r>
+              <w:t>Admin moet ingelogd zijn</w:t>
             </w:r>
           </w:p>
         </w:tc>
@@ -8389,13 +8174,8 @@
               </w:numPr>
               <w:cnfStyle w:val="000000000000" w:firstRow="0" w:lastRow="0" w:firstColumn="0" w:lastColumn="0" w:oddVBand="0" w:evenVBand="0" w:oddHBand="0" w:evenHBand="0" w:firstRowFirstColumn="0" w:firstRowLastColumn="0" w:lastRowFirstColumn="0" w:lastRowLastColumn="0"/>
             </w:pPr>
-            <w:proofErr w:type="spellStart"/>
-            <w:r>
-              <w:t>Confirm</w:t>
-            </w:r>
-            <w:proofErr w:type="spellEnd"/>
-            <w:r>
-              <w:t xml:space="preserve"> gebruiker verwijderen</w:t>
+            <w:r>
+              <w:t>Confirm gebruiker verwijderen</w:t>
             </w:r>
           </w:p>
         </w:tc>
@@ -8654,11 +8434,9 @@
             <w:pPr>
               <w:cnfStyle w:val="000000000000" w:firstRow="0" w:lastRow="0" w:firstColumn="0" w:lastColumn="0" w:oddVBand="0" w:evenVBand="0" w:oddHBand="0" w:evenHBand="0" w:firstRowFirstColumn="0" w:firstRowLastColumn="0" w:lastRowFirstColumn="0" w:lastRowLastColumn="0"/>
             </w:pPr>
-            <w:proofErr w:type="spellStart"/>
             <w:r>
               <w:t>Admin</w:t>
             </w:r>
-            <w:proofErr w:type="spellEnd"/>
           </w:p>
         </w:tc>
       </w:tr>
@@ -8690,13 +8468,8 @@
               </w:numPr>
               <w:cnfStyle w:val="000000100000" w:firstRow="0" w:lastRow="0" w:firstColumn="0" w:lastColumn="0" w:oddVBand="0" w:evenVBand="0" w:oddHBand="1" w:evenHBand="0" w:firstRowFirstColumn="0" w:firstRowLastColumn="0" w:lastRowFirstColumn="0" w:lastRowLastColumn="0"/>
             </w:pPr>
-            <w:proofErr w:type="spellStart"/>
-            <w:r>
-              <w:t>Admin</w:t>
-            </w:r>
-            <w:proofErr w:type="spellEnd"/>
-            <w:r>
-              <w:t xml:space="preserve"> moet een account hebben</w:t>
+            <w:r>
+              <w:t>Admin moet een account hebben</w:t>
             </w:r>
           </w:p>
           <w:p>
@@ -8708,13 +8481,8 @@
               </w:numPr>
               <w:cnfStyle w:val="000000100000" w:firstRow="0" w:lastRow="0" w:firstColumn="0" w:lastColumn="0" w:oddVBand="0" w:evenVBand="0" w:oddHBand="1" w:evenHBand="0" w:firstRowFirstColumn="0" w:firstRowLastColumn="0" w:lastRowFirstColumn="0" w:lastRowLastColumn="0"/>
             </w:pPr>
-            <w:proofErr w:type="spellStart"/>
-            <w:r>
-              <w:t>Admin</w:t>
-            </w:r>
-            <w:proofErr w:type="spellEnd"/>
-            <w:r>
-              <w:t xml:space="preserve"> moet ingelogd zijn</w:t>
+            <w:r>
+              <w:t>Admin moet ingelogd zijn</w:t>
             </w:r>
           </w:p>
         </w:tc>
@@ -8899,13 +8667,8 @@
               </w:numPr>
               <w:cnfStyle w:val="000000000000" w:firstRow="0" w:lastRow="0" w:firstColumn="0" w:lastColumn="0" w:oddVBand="0" w:evenVBand="0" w:oddHBand="0" w:evenHBand="0" w:firstRowFirstColumn="0" w:firstRowLastColumn="0" w:lastRowFirstColumn="0" w:lastRowLastColumn="0"/>
             </w:pPr>
-            <w:proofErr w:type="spellStart"/>
-            <w:r>
-              <w:t>Confirm</w:t>
-            </w:r>
-            <w:proofErr w:type="spellEnd"/>
-            <w:r>
-              <w:t xml:space="preserve"> categorie verwijderen</w:t>
+            <w:r>
+              <w:t>Confirm categorie verwijderen</w:t>
             </w:r>
           </w:p>
         </w:tc>
@@ -9081,14 +8844,9 @@
         <w:pStyle w:val="Heading1"/>
       </w:pPr>
       <w:bookmarkStart w:id="19" w:name="_Toc177982697"/>
-      <w:proofErr w:type="spellStart"/>
       <w:r>
         <w:lastRenderedPageBreak/>
-        <w:t>Abuse</w:t>
-      </w:r>
-      <w:proofErr w:type="spellEnd"/>
-      <w:r>
-        <w:t xml:space="preserve"> Cases</w:t>
+        <w:t>Abuse Cases</w:t>
       </w:r>
       <w:bookmarkEnd w:id="19"/>
     </w:p>
@@ -9206,13 +8964,8 @@
             <w:tcW w:w="4644" w:type="dxa"/>
           </w:tcPr>
           <w:p>
-            <w:proofErr w:type="spellStart"/>
-            <w:r>
-              <w:t>Use</w:t>
-            </w:r>
-            <w:proofErr w:type="spellEnd"/>
-            <w:r>
-              <w:t xml:space="preserve"> Cases</w:t>
+            <w:r>
+              <w:t>Use Cases</w:t>
             </w:r>
           </w:p>
         </w:tc>
@@ -9294,13 +9047,8 @@
             <w:tcW w:w="4644" w:type="dxa"/>
           </w:tcPr>
           <w:p>
-            <w:proofErr w:type="spellStart"/>
-            <w:r>
-              <w:t>Bechrijving</w:t>
-            </w:r>
-            <w:proofErr w:type="spellEnd"/>
-            <w:r>
-              <w:t xml:space="preserve"> </w:t>
+            <w:r>
+              <w:t xml:space="preserve">Bechrijving </w:t>
             </w:r>
           </w:p>
         </w:tc>
@@ -9619,13 +9367,8 @@
             <w:tcW w:w="4644" w:type="dxa"/>
           </w:tcPr>
           <w:p>
-            <w:proofErr w:type="spellStart"/>
-            <w:r>
-              <w:t>Use</w:t>
-            </w:r>
-            <w:proofErr w:type="spellEnd"/>
-            <w:r>
-              <w:t xml:space="preserve"> Cases</w:t>
+            <w:r>
+              <w:t>Use Cases</w:t>
             </w:r>
           </w:p>
         </w:tc>
@@ -9655,13 +9398,8 @@
             <w:tcW w:w="4644" w:type="dxa"/>
           </w:tcPr>
           <w:p>
-            <w:proofErr w:type="spellStart"/>
-            <w:r>
-              <w:t>Bechrijving</w:t>
-            </w:r>
-            <w:proofErr w:type="spellEnd"/>
-            <w:r>
-              <w:t xml:space="preserve"> </w:t>
+            <w:r>
+              <w:t xml:space="preserve">Bechrijving </w:t>
             </w:r>
           </w:p>
         </w:tc>
@@ -9970,13 +9708,8 @@
               <w:cnfStyle w:val="000000000000" w:firstRow="0" w:lastRow="0" w:firstColumn="0" w:lastColumn="0" w:oddVBand="0" w:evenVBand="0" w:oddHBand="0" w:evenHBand="0" w:firstRowFirstColumn="0" w:firstRowLastColumn="0" w:lastRowFirstColumn="0" w:lastRowLastColumn="0"/>
             </w:pPr>
             <w:r>
-              <w:t>Werknemer/</w:t>
-            </w:r>
-            <w:proofErr w:type="spellStart"/>
-            <w:r>
-              <w:t>admin</w:t>
-            </w:r>
-            <w:proofErr w:type="spellEnd"/>
+              <w:t>Werknemer/admin</w:t>
+            </w:r>
           </w:p>
         </w:tc>
       </w:tr>
@@ -9990,13 +9723,8 @@
             <w:tcW w:w="4644" w:type="dxa"/>
           </w:tcPr>
           <w:p>
-            <w:proofErr w:type="spellStart"/>
-            <w:r>
-              <w:t>Use</w:t>
-            </w:r>
-            <w:proofErr w:type="spellEnd"/>
-            <w:r>
-              <w:t xml:space="preserve"> Cases</w:t>
+            <w:r>
+              <w:t>Use Cases</w:t>
             </w:r>
           </w:p>
         </w:tc>
@@ -10065,13 +9793,8 @@
             <w:tcW w:w="4644" w:type="dxa"/>
           </w:tcPr>
           <w:p>
-            <w:proofErr w:type="spellStart"/>
-            <w:r>
-              <w:t>Bechrijving</w:t>
-            </w:r>
-            <w:proofErr w:type="spellEnd"/>
-            <w:r>
-              <w:t xml:space="preserve"> </w:t>
+            <w:r>
+              <w:t xml:space="preserve">Bechrijving </w:t>
             </w:r>
           </w:p>
         </w:tc>
@@ -10262,15 +9985,7 @@
             </w:pPr>
             <w:r>
               <w:lastRenderedPageBreak/>
-              <w:t xml:space="preserve">Monitoring en </w:t>
-            </w:r>
-            <w:proofErr w:type="spellStart"/>
-            <w:r>
-              <w:t>logging</w:t>
-            </w:r>
-            <w:proofErr w:type="spellEnd"/>
-            <w:r>
-              <w:t>: Houd logs bij van alle toevoegingen van scripts, en monitor deze logs regelmatig om verdachte activiteiten te detecteren.</w:t>
+              <w:t>Monitoring en logging: Houd logs bij van alle toevoegingen van scripts, en monitor deze logs regelmatig om verdachte activiteiten te detecteren.</w:t>
             </w:r>
           </w:p>
           <w:p>
@@ -10407,13 +10122,8 @@
               <w:cnfStyle w:val="000000000000" w:firstRow="0" w:lastRow="0" w:firstColumn="0" w:lastColumn="0" w:oddVBand="0" w:evenVBand="0" w:oddHBand="0" w:evenHBand="0" w:firstRowFirstColumn="0" w:firstRowLastColumn="0" w:lastRowFirstColumn="0" w:lastRowLastColumn="0"/>
             </w:pPr>
             <w:r>
-              <w:t>Werknemer/manager/</w:t>
-            </w:r>
-            <w:proofErr w:type="spellStart"/>
-            <w:r>
-              <w:t>admin</w:t>
-            </w:r>
-            <w:proofErr w:type="spellEnd"/>
+              <w:t>Werknemer/manager/admin</w:t>
+            </w:r>
           </w:p>
         </w:tc>
       </w:tr>
@@ -10427,13 +10137,8 @@
             <w:tcW w:w="4644" w:type="dxa"/>
           </w:tcPr>
           <w:p>
-            <w:proofErr w:type="spellStart"/>
-            <w:r>
-              <w:t>Use</w:t>
-            </w:r>
-            <w:proofErr w:type="spellEnd"/>
-            <w:r>
-              <w:t xml:space="preserve"> Cases</w:t>
+            <w:r>
+              <w:t>Use Cases</w:t>
             </w:r>
           </w:p>
         </w:tc>
@@ -10463,13 +10168,8 @@
             <w:tcW w:w="4644" w:type="dxa"/>
           </w:tcPr>
           <w:p>
-            <w:proofErr w:type="spellStart"/>
-            <w:r>
-              <w:t>Bechrijving</w:t>
-            </w:r>
-            <w:proofErr w:type="spellEnd"/>
-            <w:r>
-              <w:t xml:space="preserve"> </w:t>
+            <w:r>
+              <w:t xml:space="preserve">Bechrijving </w:t>
             </w:r>
           </w:p>
         </w:tc>
@@ -10542,15 +10242,7 @@
               <w:cnfStyle w:val="000000100000" w:firstRow="0" w:lastRow="0" w:firstColumn="0" w:lastColumn="0" w:oddVBand="0" w:evenVBand="0" w:oddHBand="1" w:evenHBand="0" w:firstRowFirstColumn="0" w:firstRowLastColumn="0" w:lastRowFirstColumn="0" w:lastRowLastColumn="0"/>
             </w:pPr>
             <w:r>
-              <w:t xml:space="preserve">Een insider </w:t>
-            </w:r>
-            <w:proofErr w:type="spellStart"/>
-            <w:r>
-              <w:t>threat</w:t>
-            </w:r>
-            <w:proofErr w:type="spellEnd"/>
-            <w:r>
-              <w:t xml:space="preserve"> probeert via brute force toegang te krijgen tot gevoelige data door te profiteren van een zwak wachtwoordbeleid.</w:t>
+              <w:t>Een insider threat probeert via brute force toegang te krijgen tot gevoelige data door te profiteren van een zwak wachtwoordbeleid.</w:t>
             </w:r>
           </w:p>
         </w:tc>
@@ -10641,15 +10333,7 @@
               <w:cnfStyle w:val="000000100000" w:firstRow="0" w:lastRow="0" w:firstColumn="0" w:lastColumn="0" w:oddVBand="0" w:evenVBand="0" w:oddHBand="1" w:evenHBand="0" w:firstRowFirstColumn="0" w:firstRowLastColumn="0" w:lastRowFirstColumn="0" w:lastRowLastColumn="0"/>
             </w:pPr>
             <w:r>
-              <w:t xml:space="preserve">Twee-factor-authenticatie (2FA): Voer 2FA in om een extra </w:t>
-            </w:r>
-            <w:proofErr w:type="spellStart"/>
-            <w:r>
-              <w:t>beveiligingslaag</w:t>
-            </w:r>
-            <w:proofErr w:type="spellEnd"/>
-            <w:r>
-              <w:t xml:space="preserve"> toe te voegen, waardoor het moeilijker wordt voor aanvallers om toegang te krijgen, zelfs als ze het wachtwoord kennen.</w:t>
+              <w:t>Twee-factor-authenticatie (2FA): Voer 2FA in om een extra beveiligingslaag toe te voegen, waardoor het moeilijker wordt voor aanvallers om toegang te krijgen, zelfs als ze het wachtwoord kennen.</w:t>
             </w:r>
           </w:p>
           <w:p>
@@ -10685,22 +10369,9 @@
       <w:bookmarkStart w:id="24" w:name="_Toc177982702"/>
       <w:r>
         <w:lastRenderedPageBreak/>
-        <w:t xml:space="preserve">#5 Man in </w:t>
-      </w:r>
-      <w:proofErr w:type="spellStart"/>
-      <w:r>
-        <w:t>the</w:t>
-      </w:r>
-      <w:proofErr w:type="spellEnd"/>
-      <w:r>
-        <w:t xml:space="preserve"> </w:t>
-      </w:r>
-      <w:proofErr w:type="spellStart"/>
-      <w:r>
-        <w:t>middle</w:t>
+        <w:t>#5 Man in the middle</w:t>
       </w:r>
       <w:bookmarkEnd w:id="24"/>
-      <w:proofErr w:type="spellEnd"/>
     </w:p>
     <w:tbl>
       <w:tblPr>
@@ -10791,13 +10462,8 @@
               <w:cnfStyle w:val="000000000000" w:firstRow="0" w:lastRow="0" w:firstColumn="0" w:lastColumn="0" w:oddVBand="0" w:evenVBand="0" w:oddHBand="0" w:evenHBand="0" w:firstRowFirstColumn="0" w:firstRowLastColumn="0" w:lastRowFirstColumn="0" w:lastRowLastColumn="0"/>
             </w:pPr>
             <w:r>
-              <w:t>Werknemer/manager/</w:t>
-            </w:r>
-            <w:proofErr w:type="spellStart"/>
-            <w:r>
-              <w:t>admin</w:t>
-            </w:r>
-            <w:proofErr w:type="spellEnd"/>
+              <w:t>Werknemer/manager/admin</w:t>
+            </w:r>
           </w:p>
         </w:tc>
       </w:tr>
@@ -10811,13 +10477,8 @@
             <w:tcW w:w="4644" w:type="dxa"/>
           </w:tcPr>
           <w:p>
-            <w:proofErr w:type="spellStart"/>
-            <w:r>
-              <w:t>Use</w:t>
-            </w:r>
-            <w:proofErr w:type="spellEnd"/>
-            <w:r>
-              <w:t xml:space="preserve"> Cases</w:t>
+            <w:r>
+              <w:t>Use Cases</w:t>
             </w:r>
           </w:p>
         </w:tc>
@@ -10835,15 +10496,7 @@
               <w:cnfStyle w:val="000000100000" w:firstRow="0" w:lastRow="0" w:firstColumn="0" w:lastColumn="0" w:oddVBand="0" w:evenVBand="0" w:oddHBand="1" w:evenHBand="0" w:firstRowFirstColumn="0" w:firstRowLastColumn="0" w:lastRowFirstColumn="0" w:lastRowLastColumn="0"/>
             </w:pPr>
             <w:r>
-              <w:t>(</w:t>
-            </w:r>
-            <w:proofErr w:type="spellStart"/>
-            <w:r>
-              <w:t>Actor’s</w:t>
-            </w:r>
-            <w:proofErr w:type="spellEnd"/>
-            <w:r>
-              <w:t>, alles)</w:t>
+              <w:t>(Actor’s, alles)</w:t>
             </w:r>
           </w:p>
         </w:tc>
@@ -10855,13 +10508,8 @@
             <w:tcW w:w="4644" w:type="dxa"/>
           </w:tcPr>
           <w:p>
-            <w:proofErr w:type="spellStart"/>
-            <w:r>
-              <w:t>Bechrijving</w:t>
-            </w:r>
-            <w:proofErr w:type="spellEnd"/>
-            <w:r>
-              <w:t xml:space="preserve"> </w:t>
+            <w:r>
+              <w:t xml:space="preserve">Bechrijving </w:t>
             </w:r>
           </w:p>
         </w:tc>
@@ -11065,23 +10713,7 @@
             </w:pPr>
             <w:r>
               <w:lastRenderedPageBreak/>
-              <w:t>Bewustwordingstraining: Train medewerkers over de risico's van man-in-</w:t>
-            </w:r>
-            <w:proofErr w:type="spellStart"/>
-            <w:r>
-              <w:t>the</w:t>
-            </w:r>
-            <w:proofErr w:type="spellEnd"/>
-            <w:r>
-              <w:t>-</w:t>
-            </w:r>
-            <w:proofErr w:type="spellStart"/>
-            <w:r>
-              <w:t>middle</w:t>
-            </w:r>
-            <w:proofErr w:type="spellEnd"/>
-            <w:r>
-              <w:t xml:space="preserve"> aanvallen en hoe ze verdachte communicatie kunnen herkennen.</w:t>
+              <w:t>Bewustwordingstraining: Train medewerkers over de risico's van man-in-the-middle aanvallen en hoe ze verdachte communicatie kunnen herkennen.</w:t>
             </w:r>
           </w:p>
         </w:tc>
@@ -11110,14 +10742,9 @@
         <w:pStyle w:val="Heading1"/>
       </w:pPr>
       <w:bookmarkStart w:id="25" w:name="_Toc177982703"/>
-      <w:proofErr w:type="spellStart"/>
       <w:r>
         <w:lastRenderedPageBreak/>
-        <w:t>Usecase</w:t>
-      </w:r>
-      <w:proofErr w:type="spellEnd"/>
-      <w:r>
-        <w:t xml:space="preserve"> diagram</w:t>
+        <w:t>Usecase diagram</w:t>
       </w:r>
       <w:bookmarkEnd w:id="25"/>
     </w:p>
@@ -11193,14 +10820,9 @@
         <w:pStyle w:val="Heading1"/>
       </w:pPr>
       <w:bookmarkStart w:id="26" w:name="_Toc177982704"/>
-      <w:proofErr w:type="spellStart"/>
       <w:r>
         <w:lastRenderedPageBreak/>
-        <w:t>Abusecase</w:t>
-      </w:r>
-      <w:proofErr w:type="spellEnd"/>
-      <w:r>
-        <w:t xml:space="preserve"> Diagram</w:t>
+        <w:t>Abusecase Diagram</w:t>
       </w:r>
       <w:bookmarkEnd w:id="26"/>
     </w:p>
@@ -11266,7 +10888,7 @@
     </w:p>
     <w:p>
       <w:pPr>
-        <w:pStyle w:val="Heading1"/>
+        <w:pStyle w:val="Heading2"/>
       </w:pPr>
       <w:bookmarkStart w:id="27" w:name="_Toc177982705"/>
       <w:r>
@@ -11277,21 +10899,348 @@
     </w:p>
     <w:p>
       <w:pPr>
+        <w:pStyle w:val="Heading2"/>
+      </w:pPr>
+      <w:r>
+        <w:t>Landing page</w:t>
+      </w:r>
+      <w:r>
+        <w:rPr>
+          <w:noProof/>
+        </w:rPr>
+        <w:drawing>
+          <wp:inline distT="0" distB="0" distL="0" distR="0" wp14:anchorId="25A6DADB" wp14:editId="3868CF1A">
+            <wp:extent cx="5760720" cy="2965450"/>
+            <wp:effectExtent l="0" t="0" r="0" b="0"/>
+            <wp:docPr id="292118927" name="Picture 5" descr="A screenshot of a computer&#10;&#10;Description automatically generated"/>
+            <wp:cNvGraphicFramePr>
+              <a:graphicFrameLocks xmlns:a="http://schemas.openxmlformats.org/drawingml/2006/main" noChangeAspect="1"/>
+            </wp:cNvGraphicFramePr>
+            <a:graphic xmlns:a="http://schemas.openxmlformats.org/drawingml/2006/main">
+              <a:graphicData uri="http://schemas.openxmlformats.org/drawingml/2006/picture">
+                <pic:pic xmlns:pic="http://schemas.openxmlformats.org/drawingml/2006/picture">
+                  <pic:nvPicPr>
+                    <pic:cNvPr id="292118927" name="Picture 5" descr="A screenshot of a computer&#10;&#10;Description automatically generated"/>
+                    <pic:cNvPicPr/>
+                  </pic:nvPicPr>
+                  <pic:blipFill>
+                    <a:blip r:embed="rId19" cstate="print">
+                      <a:extLst>
+                        <a:ext uri="{28A0092B-C50C-407E-A947-70E740481C1C}">
+                          <a14:useLocalDpi xmlns:a14="http://schemas.microsoft.com/office/drawing/2010/main" val="0"/>
+                        </a:ext>
+                      </a:extLst>
+                    </a:blip>
+                    <a:stretch>
+                      <a:fillRect/>
+                    </a:stretch>
+                  </pic:blipFill>
+                  <pic:spPr>
+                    <a:xfrm>
+                      <a:off x="0" y="0"/>
+                      <a:ext cx="5760720" cy="2965450"/>
+                    </a:xfrm>
+                    <a:prstGeom prst="rect">
+                      <a:avLst/>
+                    </a:prstGeom>
+                  </pic:spPr>
+                </pic:pic>
+              </a:graphicData>
+            </a:graphic>
+          </wp:inline>
+        </w:drawing>
+      </w:r>
+    </w:p>
+    <w:p>
+      <w:pPr>
+        <w:pStyle w:val="Heading2"/>
+      </w:pPr>
+      <w:r>
+        <w:t>Login page</w:t>
+      </w:r>
+      <w:r>
+        <w:rPr>
+          <w:noProof/>
+        </w:rPr>
+        <w:drawing>
+          <wp:inline distT="0" distB="0" distL="0" distR="0" wp14:anchorId="720F7764" wp14:editId="6EA7DA26">
+            <wp:extent cx="5760720" cy="2965450"/>
+            <wp:effectExtent l="0" t="0" r="0" b="0"/>
+            <wp:docPr id="151510459" name="Picture 3" descr="Screens screenshot of a login screen&#10;&#10;Description automatically generated"/>
+            <wp:cNvGraphicFramePr>
+              <a:graphicFrameLocks xmlns:a="http://schemas.openxmlformats.org/drawingml/2006/main" noChangeAspect="1"/>
+            </wp:cNvGraphicFramePr>
+            <a:graphic xmlns:a="http://schemas.openxmlformats.org/drawingml/2006/main">
+              <a:graphicData uri="http://schemas.openxmlformats.org/drawingml/2006/picture">
+                <pic:pic xmlns:pic="http://schemas.openxmlformats.org/drawingml/2006/picture">
+                  <pic:nvPicPr>
+                    <pic:cNvPr id="151510459" name="Picture 3" descr="Screens screenshot of a login screen&#10;&#10;Description automatically generated"/>
+                    <pic:cNvPicPr/>
+                  </pic:nvPicPr>
+                  <pic:blipFill>
+                    <a:blip r:embed="rId20" cstate="print">
+                      <a:extLst>
+                        <a:ext uri="{28A0092B-C50C-407E-A947-70E740481C1C}">
+                          <a14:useLocalDpi xmlns:a14="http://schemas.microsoft.com/office/drawing/2010/main" val="0"/>
+                        </a:ext>
+                      </a:extLst>
+                    </a:blip>
+                    <a:stretch>
+                      <a:fillRect/>
+                    </a:stretch>
+                  </pic:blipFill>
+                  <pic:spPr>
+                    <a:xfrm>
+                      <a:off x="0" y="0"/>
+                      <a:ext cx="5760720" cy="2965450"/>
+                    </a:xfrm>
+                    <a:prstGeom prst="rect">
+                      <a:avLst/>
+                    </a:prstGeom>
+                  </pic:spPr>
+                </pic:pic>
+              </a:graphicData>
+            </a:graphic>
+          </wp:inline>
+        </w:drawing>
+      </w:r>
+    </w:p>
+    <w:p>
+      <w:pPr>
+        <w:pStyle w:val="Heading2"/>
+      </w:pPr>
+      <w:r>
+        <w:lastRenderedPageBreak/>
+        <w:t xml:space="preserve">Dashboard </w:t>
+      </w:r>
+      <w:r>
+        <w:rPr>
+          <w:noProof/>
+        </w:rPr>
+        <w:drawing>
+          <wp:inline distT="0" distB="0" distL="0" distR="0" wp14:anchorId="262E151B" wp14:editId="2F125DDE">
+            <wp:extent cx="5760720" cy="2981960"/>
+            <wp:effectExtent l="0" t="0" r="0" b="0"/>
+            <wp:docPr id="2134362331" name="Picture 1" descr="A screenshot of a dashboard&#10;&#10;Description automatically generated"/>
+            <wp:cNvGraphicFramePr>
+              <a:graphicFrameLocks xmlns:a="http://schemas.openxmlformats.org/drawingml/2006/main" noChangeAspect="1"/>
+            </wp:cNvGraphicFramePr>
+            <a:graphic xmlns:a="http://schemas.openxmlformats.org/drawingml/2006/main">
+              <a:graphicData uri="http://schemas.openxmlformats.org/drawingml/2006/picture">
+                <pic:pic xmlns:pic="http://schemas.openxmlformats.org/drawingml/2006/picture">
+                  <pic:nvPicPr>
+                    <pic:cNvPr id="2134362331" name="Picture 1" descr="A screenshot of a dashboard&#10;&#10;Description automatically generated"/>
+                    <pic:cNvPicPr/>
+                  </pic:nvPicPr>
+                  <pic:blipFill>
+                    <a:blip r:embed="rId21" cstate="print">
+                      <a:extLst>
+                        <a:ext uri="{28A0092B-C50C-407E-A947-70E740481C1C}">
+                          <a14:useLocalDpi xmlns:a14="http://schemas.microsoft.com/office/drawing/2010/main" val="0"/>
+                        </a:ext>
+                      </a:extLst>
+                    </a:blip>
+                    <a:stretch>
+                      <a:fillRect/>
+                    </a:stretch>
+                  </pic:blipFill>
+                  <pic:spPr>
+                    <a:xfrm>
+                      <a:off x="0" y="0"/>
+                      <a:ext cx="5760720" cy="2981960"/>
+                    </a:xfrm>
+                    <a:prstGeom prst="rect">
+                      <a:avLst/>
+                    </a:prstGeom>
+                  </pic:spPr>
+                </pic:pic>
+              </a:graphicData>
+            </a:graphic>
+          </wp:inline>
+        </w:drawing>
+      </w:r>
+      <w:r>
+        <w:t>Admin page</w:t>
+      </w:r>
+      <w:r>
+        <w:rPr>
+          <w:noProof/>
+        </w:rPr>
+        <w:drawing>
+          <wp:inline distT="0" distB="0" distL="0" distR="0" wp14:anchorId="567E39A4" wp14:editId="411A754A">
+            <wp:extent cx="5760720" cy="3256915"/>
+            <wp:effectExtent l="0" t="0" r="0" b="0"/>
+            <wp:docPr id="776626959" name="Picture 2" descr="A screenshot of a computer&#10;&#10;Description automatically generated"/>
+            <wp:cNvGraphicFramePr>
+              <a:graphicFrameLocks xmlns:a="http://schemas.openxmlformats.org/drawingml/2006/main" noChangeAspect="1"/>
+            </wp:cNvGraphicFramePr>
+            <a:graphic xmlns:a="http://schemas.openxmlformats.org/drawingml/2006/main">
+              <a:graphicData uri="http://schemas.openxmlformats.org/drawingml/2006/picture">
+                <pic:pic xmlns:pic="http://schemas.openxmlformats.org/drawingml/2006/picture">
+                  <pic:nvPicPr>
+                    <pic:cNvPr id="776626959" name="Picture 2" descr="A screenshot of a computer&#10;&#10;Description automatically generated"/>
+                    <pic:cNvPicPr/>
+                  </pic:nvPicPr>
+                  <pic:blipFill>
+                    <a:blip r:embed="rId22" cstate="print">
+                      <a:extLst>
+                        <a:ext uri="{28A0092B-C50C-407E-A947-70E740481C1C}">
+                          <a14:useLocalDpi xmlns:a14="http://schemas.microsoft.com/office/drawing/2010/main" val="0"/>
+                        </a:ext>
+                      </a:extLst>
+                    </a:blip>
+                    <a:stretch>
+                      <a:fillRect/>
+                    </a:stretch>
+                  </pic:blipFill>
+                  <pic:spPr>
+                    <a:xfrm>
+                      <a:off x="0" y="0"/>
+                      <a:ext cx="5760720" cy="3256915"/>
+                    </a:xfrm>
+                    <a:prstGeom prst="rect">
+                      <a:avLst/>
+                    </a:prstGeom>
+                  </pic:spPr>
+                </pic:pic>
+              </a:graphicData>
+            </a:graphic>
+          </wp:inline>
+        </w:drawing>
+      </w:r>
+    </w:p>
+    <w:p>
+      <w:pPr>
         <w:rPr>
           <w:rFonts w:asciiTheme="majorHAnsi" w:eastAsiaTheme="majorEastAsia" w:hAnsiTheme="majorHAnsi" w:cstheme="majorBidi"/>
           <w:color w:val="2F5496" w:themeColor="accent1" w:themeShade="BF"/>
-          <w:sz w:val="40"/>
-          <w:szCs w:val="40"/>
+          <w:sz w:val="32"/>
+          <w:szCs w:val="32"/>
         </w:rPr>
       </w:pPr>
+      <w:r>
+        <w:br w:type="page"/>
+      </w:r>
+    </w:p>
+    <w:p>
+      <w:pPr>
+        <w:pStyle w:val="Heading2"/>
+      </w:pPr>
+      <w:r>
+        <w:rPr>
+          <w:noProof/>
+        </w:rPr>
+        <w:lastRenderedPageBreak/>
+        <w:t>Verlof aanvragen</w:t>
+      </w:r>
+    </w:p>
+    <w:p>
+      <w:pPr>
+        <w:pStyle w:val="Heading2"/>
+      </w:pPr>
+      <w:r>
+        <w:rPr>
+          <w:noProof/>
+        </w:rPr>
+        <w:drawing>
+          <wp:inline distT="0" distB="0" distL="0" distR="0" wp14:anchorId="3E370583" wp14:editId="25BC3A6F">
+            <wp:extent cx="5760720" cy="2965450"/>
+            <wp:effectExtent l="0" t="0" r="0" b="0"/>
+            <wp:docPr id="469419642" name="Picture 4" descr="Screens screenshot of a computer&#10;&#10;Description automatically generated"/>
+            <wp:cNvGraphicFramePr>
+              <a:graphicFrameLocks xmlns:a="http://schemas.openxmlformats.org/drawingml/2006/main" noChangeAspect="1"/>
+            </wp:cNvGraphicFramePr>
+            <a:graphic xmlns:a="http://schemas.openxmlformats.org/drawingml/2006/main">
+              <a:graphicData uri="http://schemas.openxmlformats.org/drawingml/2006/picture">
+                <pic:pic xmlns:pic="http://schemas.openxmlformats.org/drawingml/2006/picture">
+                  <pic:nvPicPr>
+                    <pic:cNvPr id="469419642" name="Picture 4" descr="Screens screenshot of a computer&#10;&#10;Description automatically generated"/>
+                    <pic:cNvPicPr/>
+                  </pic:nvPicPr>
+                  <pic:blipFill>
+                    <a:blip r:embed="rId23" cstate="print">
+                      <a:extLst>
+                        <a:ext uri="{28A0092B-C50C-407E-A947-70E740481C1C}">
+                          <a14:useLocalDpi xmlns:a14="http://schemas.microsoft.com/office/drawing/2010/main" val="0"/>
+                        </a:ext>
+                      </a:extLst>
+                    </a:blip>
+                    <a:stretch>
+                      <a:fillRect/>
+                    </a:stretch>
+                  </pic:blipFill>
+                  <pic:spPr>
+                    <a:xfrm>
+                      <a:off x="0" y="0"/>
+                      <a:ext cx="5760720" cy="2965450"/>
+                    </a:xfrm>
+                    <a:prstGeom prst="rect">
+                      <a:avLst/>
+                    </a:prstGeom>
+                  </pic:spPr>
+                </pic:pic>
+              </a:graphicData>
+            </a:graphic>
+          </wp:inline>
+        </w:drawing>
+      </w:r>
+      <w:r>
+        <w:t>User home page</w:t>
+      </w:r>
+      <w:r>
+        <w:rPr>
+          <w:noProof/>
+        </w:rPr>
+        <w:drawing>
+          <wp:inline distT="0" distB="0" distL="0" distR="0" wp14:anchorId="033EB121" wp14:editId="2C49C94C">
+            <wp:extent cx="5760720" cy="2965450"/>
+            <wp:effectExtent l="0" t="0" r="0" b="0"/>
+            <wp:docPr id="1395752466" name="Picture 6" descr="A screenshot of a computer&#10;&#10;Description automatically generated"/>
+            <wp:cNvGraphicFramePr>
+              <a:graphicFrameLocks xmlns:a="http://schemas.openxmlformats.org/drawingml/2006/main" noChangeAspect="1"/>
+            </wp:cNvGraphicFramePr>
+            <a:graphic xmlns:a="http://schemas.openxmlformats.org/drawingml/2006/main">
+              <a:graphicData uri="http://schemas.openxmlformats.org/drawingml/2006/picture">
+                <pic:pic xmlns:pic="http://schemas.openxmlformats.org/drawingml/2006/picture">
+                  <pic:nvPicPr>
+                    <pic:cNvPr id="1395752466" name="Picture 6" descr="A screenshot of a computer&#10;&#10;Description automatically generated"/>
+                    <pic:cNvPicPr/>
+                  </pic:nvPicPr>
+                  <pic:blipFill>
+                    <a:blip r:embed="rId24" cstate="print">
+                      <a:extLst>
+                        <a:ext uri="{28A0092B-C50C-407E-A947-70E740481C1C}">
+                          <a14:useLocalDpi xmlns:a14="http://schemas.microsoft.com/office/drawing/2010/main" val="0"/>
+                        </a:ext>
+                      </a:extLst>
+                    </a:blip>
+                    <a:stretch>
+                      <a:fillRect/>
+                    </a:stretch>
+                  </pic:blipFill>
+                  <pic:spPr>
+                    <a:xfrm>
+                      <a:off x="0" y="0"/>
+                      <a:ext cx="5760720" cy="2965450"/>
+                    </a:xfrm>
+                    <a:prstGeom prst="rect">
+                      <a:avLst/>
+                    </a:prstGeom>
+                  </pic:spPr>
+                </pic:pic>
+              </a:graphicData>
+            </a:graphic>
+          </wp:inline>
+        </w:drawing>
+      </w:r>
     </w:p>
     <w:sectPr>
-      <w:headerReference w:type="even" r:id="rId19"/>
-      <w:headerReference w:type="default" r:id="rId20"/>
-      <w:footerReference w:type="even" r:id="rId21"/>
-      <w:footerReference w:type="default" r:id="rId22"/>
-      <w:headerReference w:type="first" r:id="rId23"/>
-      <w:footerReference w:type="first" r:id="rId24"/>
+      <w:headerReference w:type="even" r:id="rId25"/>
+      <w:headerReference w:type="default" r:id="rId26"/>
+      <w:footerReference w:type="even" r:id="rId27"/>
+      <w:footerReference w:type="default" r:id="rId28"/>
+      <w:headerReference w:type="first" r:id="rId29"/>
+      <w:footerReference w:type="first" r:id="rId30"/>
       <w:pgSz w:w="11906" w:h="16838"/>
       <w:pgMar w:top="1417" w:right="1417" w:bottom="1417" w:left="1417" w:header="708" w:footer="708" w:gutter="0"/>
       <w:pgNumType w:start="0"/>
@@ -17268,6 +17217,7 @@
   <w:style w:type="character" w:default="1" w:styleId="DefaultParagraphFont">
     <w:name w:val="Default Paragraph Font"/>
     <w:uiPriority w:val="1"/>
+    <w:semiHidden/>
     <w:unhideWhenUsed/>
   </w:style>
   <w:style w:type="table" w:default="1" w:styleId="TableNormal">

</xml_diff>